<commit_message>
Added QA manual and updated product specification report
</commit_message>
<xml_diff>
--- a/docs/Product_Specification_Report.docx
+++ b/docs/Product_Specification_Report.docx
@@ -113,7 +113,7 @@
           <w:szCs w:val="24"/>
           <w:rtl w:val="0"/>
         </w:rPr>
-        <w:t xml:space="preserve">v09-05-2023</w:t>
+        <w:t xml:space="preserve">v16-05-2023</w:t>
       </w:r>
     </w:p>
     <w:p>
@@ -1414,7 +1414,7 @@
           <w:szCs w:val="24"/>
           <w:rtl w:val="0"/>
         </w:rPr>
-        <w:t xml:space="preserve">The objective of this project is to design and build a system with thorough and extensive tests. We will apply the software testing standards, tools and methodologies learned in classes.</w:t>
+        <w:t xml:space="preserve">The objective of this project is to design and build a system with thorough and extensive tests. We apply the software testing standards, tools and methodologies learned in classes.</w:t>
       </w:r>
     </w:p>
     <w:p>
@@ -1661,7 +1661,7 @@
           <w:szCs w:val="24"/>
           <w:rtl w:val="0"/>
         </w:rPr>
-        <w:t xml:space="preserve">In the ACP dashboard, ACPs can manage orders associated with that ACP (orders whose delivery point is that ACP). The ACP may refuse and accept orders, check state of current associated orders and change their state (e.g. on the way, delivered, delayed).</w:t>
+        <w:t xml:space="preserve">In the ACP dashboard, ACPs can manage orders associated with that ACP (orders whose delivery point is that ACP). The ACP may check state of current associated orders and change their state (e.g. on the way, delivered, delayed).</w:t>
       </w:r>
     </w:p>
     <w:p>
@@ -1933,6 +1933,48 @@
         </w:rPr>
         <w:tab/>
         <w:tab/>
+        <w:t xml:space="preserve">      Task: Account creation (register page)</w:t>
+      </w:r>
+    </w:p>
+    <w:p>
+      <w:pPr>
+        <w:spacing w:after="0" w:lineRule="auto"/>
+        <w:rPr>
+          <w:rFonts w:ascii="Arial" w:cs="Arial" w:eastAsia="Arial" w:hAnsi="Arial"/>
+          <w:sz w:val="24"/>
+          <w:szCs w:val="24"/>
+        </w:rPr>
+      </w:pPr>
+      <w:r>
+        <w:rPr>
+          <w:rFonts w:ascii="Arial" w:cs="Arial" w:eastAsia="Arial" w:hAnsi="Arial"/>
+          <w:sz w:val="24"/>
+          <w:szCs w:val="24"/>
+          <w:rtl w:val="0"/>
+        </w:rPr>
+        <w:tab/>
+        <w:tab/>
+        <w:t xml:space="preserve">      Task: Login page</w:t>
+      </w:r>
+    </w:p>
+    <w:p>
+      <w:pPr>
+        <w:spacing w:after="0" w:lineRule="auto"/>
+        <w:rPr>
+          <w:rFonts w:ascii="Arial" w:cs="Arial" w:eastAsia="Arial" w:hAnsi="Arial"/>
+          <w:sz w:val="24"/>
+          <w:szCs w:val="24"/>
+        </w:rPr>
+      </w:pPr>
+      <w:r>
+        <w:rPr>
+          <w:rFonts w:ascii="Arial" w:cs="Arial" w:eastAsia="Arial" w:hAnsi="Arial"/>
+          <w:sz w:val="24"/>
+          <w:szCs w:val="24"/>
+          <w:rtl w:val="0"/>
+        </w:rPr>
+        <w:tab/>
+        <w:tab/>
         <w:t xml:space="preserve">      Task: Home page</w:t>
       </w:r>
     </w:p>
@@ -2313,7 +2355,7 @@
           <w:szCs w:val="24"/>
           <w:rtl w:val="0"/>
         </w:rPr>
-        <w:t xml:space="preserve">                 Task: Accept/refuse </w:t>
+        <w:t xml:space="preserve">                 Task: Accept/refuse ACP requests</w:t>
       </w:r>
     </w:p>
     <w:p>
@@ -3532,12 +3574,12 @@
           <wp:inline distB="0" distT="0" distL="0" distR="0">
             <wp:extent cx="6120130" cy="1510030"/>
             <wp:effectExtent b="0" l="0" r="0" t="0"/>
-            <wp:docPr id="3" name="image2.png"/>
+            <wp:docPr id="3" name="image1.png"/>
             <a:graphic>
               <a:graphicData uri="http://schemas.openxmlformats.org/drawingml/2006/picture">
                 <pic:pic>
                   <pic:nvPicPr>
-                    <pic:cNvPr id="0" name="image2.png"/>
+                    <pic:cNvPr id="0" name="image1.png"/>
                     <pic:cNvPicPr preferRelativeResize="0"/>
                   </pic:nvPicPr>
                   <pic:blipFill>
@@ -4289,12 +4331,12 @@
               <wp:inline distB="0" distT="0" distL="0" distR="0">
                 <wp:extent cx="1591887" cy="296325"/>
                 <wp:effectExtent b="0" l="0" r="0" t="0"/>
-                <wp:docPr descr="deti4" id="4" name="image1.png"/>
+                <wp:docPr descr="deti4" id="4" name="image2.png"/>
                 <a:graphic>
                   <a:graphicData uri="http://schemas.openxmlformats.org/drawingml/2006/picture">
                     <pic:pic>
                       <pic:nvPicPr>
-                        <pic:cNvPr descr="deti4" id="0" name="image1.png"/>
+                        <pic:cNvPr descr="deti4" id="0" name="image2.png"/>
                         <pic:cNvPicPr preferRelativeResize="0"/>
                       </pic:nvPicPr>
                       <pic:blipFill>

</xml_diff>

<commit_message>
Added QA Manual and updated Product Specification Report (#3)
* Added QA manual and updated product specification report
</commit_message>
<xml_diff>
--- a/docs/Product_Specification_Report.docx
+++ b/docs/Product_Specification_Report.docx
@@ -113,7 +113,7 @@
           <w:szCs w:val="24"/>
           <w:rtl w:val="0"/>
         </w:rPr>
-        <w:t xml:space="preserve">v09-05-2023</w:t>
+        <w:t xml:space="preserve">v16-05-2023</w:t>
       </w:r>
     </w:p>
     <w:p>
@@ -1414,7 +1414,7 @@
           <w:szCs w:val="24"/>
           <w:rtl w:val="0"/>
         </w:rPr>
-        <w:t xml:space="preserve">The objective of this project is to design and build a system with thorough and extensive tests. We will apply the software testing standards, tools and methodologies learned in classes.</w:t>
+        <w:t xml:space="preserve">The objective of this project is to design and build a system with thorough and extensive tests. We apply the software testing standards, tools and methodologies learned in classes.</w:t>
       </w:r>
     </w:p>
     <w:p>
@@ -1661,7 +1661,7 @@
           <w:szCs w:val="24"/>
           <w:rtl w:val="0"/>
         </w:rPr>
-        <w:t xml:space="preserve">In the ACP dashboard, ACPs can manage orders associated with that ACP (orders whose delivery point is that ACP). The ACP may refuse and accept orders, check state of current associated orders and change their state (e.g. on the way, delivered, delayed).</w:t>
+        <w:t xml:space="preserve">In the ACP dashboard, ACPs can manage orders associated with that ACP (orders whose delivery point is that ACP). The ACP may check state of current associated orders and change their state (e.g. on the way, delivered, delayed).</w:t>
       </w:r>
     </w:p>
     <w:p>
@@ -1933,6 +1933,48 @@
         </w:rPr>
         <w:tab/>
         <w:tab/>
+        <w:t xml:space="preserve">      Task: Account creation (register page)</w:t>
+      </w:r>
+    </w:p>
+    <w:p>
+      <w:pPr>
+        <w:spacing w:after="0" w:lineRule="auto"/>
+        <w:rPr>
+          <w:rFonts w:ascii="Arial" w:cs="Arial" w:eastAsia="Arial" w:hAnsi="Arial"/>
+          <w:sz w:val="24"/>
+          <w:szCs w:val="24"/>
+        </w:rPr>
+      </w:pPr>
+      <w:r>
+        <w:rPr>
+          <w:rFonts w:ascii="Arial" w:cs="Arial" w:eastAsia="Arial" w:hAnsi="Arial"/>
+          <w:sz w:val="24"/>
+          <w:szCs w:val="24"/>
+          <w:rtl w:val="0"/>
+        </w:rPr>
+        <w:tab/>
+        <w:tab/>
+        <w:t xml:space="preserve">      Task: Login page</w:t>
+      </w:r>
+    </w:p>
+    <w:p>
+      <w:pPr>
+        <w:spacing w:after="0" w:lineRule="auto"/>
+        <w:rPr>
+          <w:rFonts w:ascii="Arial" w:cs="Arial" w:eastAsia="Arial" w:hAnsi="Arial"/>
+          <w:sz w:val="24"/>
+          <w:szCs w:val="24"/>
+        </w:rPr>
+      </w:pPr>
+      <w:r>
+        <w:rPr>
+          <w:rFonts w:ascii="Arial" w:cs="Arial" w:eastAsia="Arial" w:hAnsi="Arial"/>
+          <w:sz w:val="24"/>
+          <w:szCs w:val="24"/>
+          <w:rtl w:val="0"/>
+        </w:rPr>
+        <w:tab/>
+        <w:tab/>
         <w:t xml:space="preserve">      Task: Home page</w:t>
       </w:r>
     </w:p>
@@ -2313,7 +2355,7 @@
           <w:szCs w:val="24"/>
           <w:rtl w:val="0"/>
         </w:rPr>
-        <w:t xml:space="preserve">                 Task: Accept/refuse </w:t>
+        <w:t xml:space="preserve">                 Task: Accept/refuse ACP requests</w:t>
       </w:r>
     </w:p>
     <w:p>
@@ -3532,12 +3574,12 @@
           <wp:inline distB="0" distT="0" distL="0" distR="0">
             <wp:extent cx="6120130" cy="1510030"/>
             <wp:effectExtent b="0" l="0" r="0" t="0"/>
-            <wp:docPr id="3" name="image2.png"/>
+            <wp:docPr id="3" name="image1.png"/>
             <a:graphic>
               <a:graphicData uri="http://schemas.openxmlformats.org/drawingml/2006/picture">
                 <pic:pic>
                   <pic:nvPicPr>
-                    <pic:cNvPr id="0" name="image2.png"/>
+                    <pic:cNvPr id="0" name="image1.png"/>
                     <pic:cNvPicPr preferRelativeResize="0"/>
                   </pic:nvPicPr>
                   <pic:blipFill>
@@ -4289,12 +4331,12 @@
               <wp:inline distB="0" distT="0" distL="0" distR="0">
                 <wp:extent cx="1591887" cy="296325"/>
                 <wp:effectExtent b="0" l="0" r="0" t="0"/>
-                <wp:docPr descr="deti4" id="4" name="image1.png"/>
+                <wp:docPr descr="deti4" id="4" name="image2.png"/>
                 <a:graphic>
                   <a:graphicData uri="http://schemas.openxmlformats.org/drawingml/2006/picture">
                     <pic:pic>
                       <pic:nvPicPr>
-                        <pic:cNvPr descr="deti4" id="0" name="image1.png"/>
+                        <pic:cNvPr descr="deti4" id="0" name="image2.png"/>
                         <pic:cNvPicPr preferRelativeResize="0"/>
                       </pic:nvPicPr>
                       <pic:blipFill>

</xml_diff>